<commit_message>
Show how to combine dynamic resize with static part of the table.
Thanks to Petr for providing such an example.
</commit_message>
<xml_diff>
--- a/Advanced/TemplaterServer (Java)/resources/templates/MyMap.docx
+++ b/Advanced/TemplaterServer (Java)/resources/templates/MyMap.docx
@@ -1,6 +1,6 @@
 
 <file path=word/document.xml><?xml version="1.0" encoding="utf-8"?>
-<w:document xmlns:ve="http://schemas.openxmlformats.org/markup-compatibility/2006" xmlns:o="urn:schemas-microsoft-com:office:office" xmlns:r="http://schemas.openxmlformats.org/officeDocument/2006/relationships" xmlns:m="http://schemas.openxmlformats.org/officeDocument/2006/math" xmlns:v="urn:schemas-microsoft-com:vml" xmlns:wp="http://schemas.openxmlformats.org/drawingml/2006/wordprocessingDrawing" xmlns:w10="urn:schemas-microsoft-com:office:word" xmlns:w="http://schemas.openxmlformats.org/wordprocessingml/2006/main" xmlns:wne="http://schemas.microsoft.com/office/word/2006/wordml">
+<w:document xmlns:wpc="http://schemas.microsoft.com/office/word/2010/wordprocessingCanvas" xmlns:mc="http://schemas.openxmlformats.org/markup-compatibility/2006" xmlns:o="urn:schemas-microsoft-com:office:office" xmlns:r="http://schemas.openxmlformats.org/officeDocument/2006/relationships" xmlns:m="http://schemas.openxmlformats.org/officeDocument/2006/math" xmlns:v="urn:schemas-microsoft-com:vml" xmlns:wp14="http://schemas.microsoft.com/office/word/2010/wordprocessingDrawing" xmlns:wp="http://schemas.openxmlformats.org/drawingml/2006/wordprocessingDrawing" xmlns:w10="urn:schemas-microsoft-com:office:word" xmlns:w="http://schemas.openxmlformats.org/wordprocessingml/2006/main" xmlns:w14="http://schemas.microsoft.com/office/word/2010/wordml" xmlns:wpg="http://schemas.microsoft.com/office/word/2010/wordprocessingGroup" xmlns:wpi="http://schemas.microsoft.com/office/word/2010/wordprocessingInk" xmlns:wne="http://schemas.microsoft.com/office/word/2006/wordml" xmlns:wps="http://schemas.microsoft.com/office/word/2010/wordprocessingShape" mc:Ignorable="w14 wp14">
   <w:body>
     <w:p/>
     <w:p>
@@ -30,10 +30,10 @@
                     <pic:cNvPicPr/>
                   </pic:nvPicPr>
                   <pic:blipFill>
-                    <a:blip r:embed="rId6" cstate="print">
+                    <a:blip r:embed="rId7" cstate="print">
                       <a:extLst>
                         <a:ext uri="{28A0092B-C50C-407E-A947-70E740481C1C}">
-                          <a14:useLocalDpi xmlns:a14="http://schemas.microsoft.com/office/drawing/2010/main" xmlns:wps="http://schemas.microsoft.com/office/word/2010/wordprocessingShape" xmlns:wpi="http://schemas.microsoft.com/office/word/2010/wordprocessingInk" xmlns:wpg="http://schemas.microsoft.com/office/word/2010/wordprocessingGroup" xmlns:w15="http://schemas.microsoft.com/office/word/2012/wordml" xmlns:w14="http://schemas.microsoft.com/office/word/2010/wordml" xmlns:w="http://schemas.openxmlformats.org/wordprocessingml/2006/main" xmlns:w10="urn:schemas-microsoft-com:office:word" xmlns:wp14="http://schemas.microsoft.com/office/word/2010/wordprocessingDrawing" xmlns:v="urn:schemas-microsoft-com:vml" xmlns:o="urn:schemas-microsoft-com:office:office" xmlns:mc="http://schemas.openxmlformats.org/markup-compatibility/2006" xmlns:wpc="http://schemas.microsoft.com/office/word/2010/wordprocessingCanvas" xmlns="" val="0"/>
+                          <a14:useLocalDpi xmlns:a14="http://schemas.microsoft.com/office/drawing/2010/main" val="0"/>
                         </a:ext>
                       </a:extLst>
                     </a:blip>
@@ -106,10 +106,10 @@
                     <pic:cNvPicPr/>
                   </pic:nvPicPr>
                   <pic:blipFill>
-                    <a:blip r:embed="rId7" cstate="print">
+                    <a:blip r:embed="rId8" cstate="print">
                       <a:extLst>
                         <a:ext uri="{28A0092B-C50C-407E-A947-70E740481C1C}">
-                          <a14:useLocalDpi xmlns:a14="http://schemas.microsoft.com/office/drawing/2010/main" xmlns:wps="http://schemas.microsoft.com/office/word/2010/wordprocessingShape" xmlns:wpi="http://schemas.microsoft.com/office/word/2010/wordprocessingInk" xmlns:wpg="http://schemas.microsoft.com/office/word/2010/wordprocessingGroup" xmlns:w15="http://schemas.microsoft.com/office/word/2012/wordml" xmlns:w14="http://schemas.microsoft.com/office/word/2010/wordml" xmlns:w="http://schemas.openxmlformats.org/wordprocessingml/2006/main" xmlns:w10="urn:schemas-microsoft-com:office:word" xmlns:wp14="http://schemas.microsoft.com/office/word/2010/wordprocessingDrawing" xmlns:v="urn:schemas-microsoft-com:vml" xmlns:o="urn:schemas-microsoft-com:office:office" xmlns:mc="http://schemas.openxmlformats.org/markup-compatibility/2006" xmlns:wpc="http://schemas.microsoft.com/office/word/2010/wordprocessingCanvas" xmlns="" val="0"/>
+                          <a14:useLocalDpi xmlns:a14="http://schemas.microsoft.com/office/drawing/2010/main" val="0"/>
                         </a:ext>
                       </a:extLst>
                     </a:blip>
@@ -182,10 +182,10 @@
                     <pic:cNvPicPr/>
                   </pic:nvPicPr>
                   <pic:blipFill>
-                    <a:blip r:embed="rId8" cstate="print">
+                    <a:blip r:embed="rId9" cstate="print">
                       <a:extLst>
                         <a:ext uri="{28A0092B-C50C-407E-A947-70E740481C1C}">
-                          <a14:useLocalDpi xmlns:a14="http://schemas.microsoft.com/office/drawing/2010/main" xmlns:wps="http://schemas.microsoft.com/office/word/2010/wordprocessingShape" xmlns:wpi="http://schemas.microsoft.com/office/word/2010/wordprocessingInk" xmlns:wpg="http://schemas.microsoft.com/office/word/2010/wordprocessingGroup" xmlns:w15="http://schemas.microsoft.com/office/word/2012/wordml" xmlns:w14="http://schemas.microsoft.com/office/word/2010/wordml" xmlns:w="http://schemas.openxmlformats.org/wordprocessingml/2006/main" xmlns:w10="urn:schemas-microsoft-com:office:word" xmlns:wp14="http://schemas.microsoft.com/office/word/2010/wordprocessingDrawing" xmlns:v="urn:schemas-microsoft-com:vml" xmlns:o="urn:schemas-microsoft-com:office:office" xmlns:mc="http://schemas.openxmlformats.org/markup-compatibility/2006" xmlns:wpc="http://schemas.microsoft.com/office/word/2010/wordprocessingCanvas" xmlns="" val="0"/>
+                          <a14:useLocalDpi xmlns:a14="http://schemas.microsoft.com/office/drawing/2010/main" val="0"/>
                         </a:ext>
                       </a:extLst>
                     </a:blip>
@@ -265,7 +265,7 @@
             <o:lock v:ext="edit" aspectratio="t"/>
           </v:shapetype>
           <v:shape id="_x0000_s1027" type="#_x0000_t75" style="position:absolute;margin-left:-32.65pt;margin-top:27.95pt;width:27.75pt;height:27.75pt;z-index:-251656192">
-            <v:imagedata r:id="rId9" o:title="crosshairs"/>
+            <v:imagedata r:id="rId10" o:title="crosshairs"/>
           </v:shape>
         </w:pict>
       </w:r>
@@ -324,11 +324,11 @@
           <w:left w:w="10" w:type="dxa"/>
           <w:right w:w="10" w:type="dxa"/>
         </w:tblCellMar>
-        <w:tblLook w:val="04A0"/>
+        <w:tblLook w:val="04A0" w:firstRow="1" w:lastRow="0" w:firstColumn="1" w:lastColumn="0" w:noHBand="0" w:noVBand="1"/>
       </w:tblPr>
       <w:tblGrid>
-        <w:gridCol w:w="4644"/>
-        <w:gridCol w:w="4644"/>
+        <w:gridCol w:w="3936"/>
+        <w:gridCol w:w="5352"/>
       </w:tblGrid>
       <w:tr>
         <w:trPr>
@@ -336,7 +336,7 @@
         </w:trPr>
         <w:tc>
           <w:tcPr>
-            <w:tcW w:w="4644" w:type="dxa"/>
+            <w:tcW w:w="3936" w:type="dxa"/>
             <w:shd w:val="clear" w:color="auto" w:fill="auto"/>
             <w:tcMar>
               <w:top w:w="0" w:type="dxa"/>
@@ -360,7 +360,7 @@
                 <w:lang w:eastAsia="hr-HR"/>
               </w:rPr>
               <w:drawing>
-                <wp:inline distT="0" distB="0" distL="0" distR="0">
+                <wp:inline distT="0" distB="0" distL="0" distR="0" wp14:anchorId="02ED94E2" wp14:editId="6F754ED5">
                   <wp:extent cx="333375" cy="266700"/>
                   <wp:effectExtent l="0" t="0" r="0" b="0"/>
                   <wp:docPr id="1" name="Picture 1"/>
@@ -377,10 +377,10 @@
                           </pic:cNvPicPr>
                         </pic:nvPicPr>
                         <pic:blipFill>
-                          <a:blip r:embed="rId10" cstate="print">
+                          <a:blip r:embed="rId11" cstate="print">
                             <a:extLst>
                               <a:ext uri="{28A0092B-C50C-407E-A947-70E740481C1C}">
-                                <a14:useLocalDpi xmlns:a14="http://schemas.microsoft.com/office/drawing/2010/main" xmlns:wps="http://schemas.microsoft.com/office/word/2010/wordprocessingShape" xmlns:wpi="http://schemas.microsoft.com/office/word/2010/wordprocessingInk" xmlns:wpg="http://schemas.microsoft.com/office/word/2010/wordprocessingGroup" xmlns:w15="http://schemas.microsoft.com/office/word/2012/wordml" xmlns:w14="http://schemas.microsoft.com/office/word/2010/wordml" xmlns:w="http://schemas.openxmlformats.org/wordprocessingml/2006/main" xmlns:w10="urn:schemas-microsoft-com:office:word" xmlns:wp14="http://schemas.microsoft.com/office/word/2010/wordprocessingDrawing" xmlns:v="urn:schemas-microsoft-com:vml" xmlns:o="urn:schemas-microsoft-com:office:office" xmlns:mc="http://schemas.openxmlformats.org/markup-compatibility/2006" xmlns:wpc="http://schemas.microsoft.com/office/word/2010/wordprocessingCanvas" xmlns="" val="0"/>
+                                <a14:useLocalDpi xmlns:a14="http://schemas.microsoft.com/office/drawing/2010/main" val="0"/>
                               </a:ext>
                             </a:extLst>
                           </a:blip>
@@ -436,7 +436,7 @@
         </w:tc>
         <w:tc>
           <w:tcPr>
-            <w:tcW w:w="4644" w:type="dxa"/>
+            <w:tcW w:w="5352" w:type="dxa"/>
             <w:shd w:val="clear" w:color="auto" w:fill="auto"/>
             <w:tcMar>
               <w:top w:w="0" w:type="dxa"/>
@@ -452,8 +452,6 @@
               <w:ind w:left="0"/>
               <w:jc w:val="left"/>
             </w:pPr>
-            <w:bookmarkStart w:id="0" w:name="_GoBack"/>
-            <w:bookmarkEnd w:id="0"/>
             <w:r>
               <w:rPr>
                 <w:sz w:val="32"/>
@@ -466,8 +464,10 @@
                 <w:sz w:val="32"/>
                 <w:szCs w:val="32"/>
               </w:rPr>
-              <w:t>date</w:t>
+              <w:t>metadata</w:t>
             </w:r>
+            <w:bookmarkStart w:id="0" w:name="_GoBack"/>
+            <w:bookmarkEnd w:id="0"/>
             <w:r>
               <w:rPr>
                 <w:sz w:val="32"/>
@@ -491,8 +491,8 @@
       </w:pPr>
     </w:p>
     <w:sectPr>
-      <w:headerReference w:type="default" r:id="rId11"/>
-      <w:footerReference w:type="default" r:id="rId12"/>
+      <w:headerReference w:type="default" r:id="rId12"/>
+      <w:footerReference w:type="default" r:id="rId13"/>
       <w:pgSz w:w="11906" w:h="16838"/>
       <w:pgMar w:top="1417" w:right="1417" w:bottom="1417" w:left="1417" w:header="288" w:footer="0" w:gutter="0"/>
       <w:cols w:space="720"/>
@@ -504,7 +504,7 @@
 </file>
 
 <file path=word/endnotes.xml><?xml version="1.0" encoding="utf-8"?>
-<w:endnotes xmlns:ve="http://schemas.openxmlformats.org/markup-compatibility/2006" xmlns:o="urn:schemas-microsoft-com:office:office" xmlns:r="http://schemas.openxmlformats.org/officeDocument/2006/relationships" xmlns:m="http://schemas.openxmlformats.org/officeDocument/2006/math" xmlns:v="urn:schemas-microsoft-com:vml" xmlns:wp="http://schemas.openxmlformats.org/drawingml/2006/wordprocessingDrawing" xmlns:w10="urn:schemas-microsoft-com:office:word" xmlns:w="http://schemas.openxmlformats.org/wordprocessingml/2006/main" xmlns:wne="http://schemas.microsoft.com/office/word/2006/wordml">
+<w:endnotes xmlns:wpc="http://schemas.microsoft.com/office/word/2010/wordprocessingCanvas" xmlns:mc="http://schemas.openxmlformats.org/markup-compatibility/2006" xmlns:o="urn:schemas-microsoft-com:office:office" xmlns:r="http://schemas.openxmlformats.org/officeDocument/2006/relationships" xmlns:m="http://schemas.openxmlformats.org/officeDocument/2006/math" xmlns:v="urn:schemas-microsoft-com:vml" xmlns:wp14="http://schemas.microsoft.com/office/word/2010/wordprocessingDrawing" xmlns:wp="http://schemas.openxmlformats.org/drawingml/2006/wordprocessingDrawing" xmlns:w10="urn:schemas-microsoft-com:office:word" xmlns:w="http://schemas.openxmlformats.org/wordprocessingml/2006/main" xmlns:w14="http://schemas.microsoft.com/office/word/2010/wordml" xmlns:wpg="http://schemas.microsoft.com/office/word/2010/wordprocessingGroup" xmlns:wpi="http://schemas.microsoft.com/office/word/2010/wordprocessingInk" xmlns:wne="http://schemas.microsoft.com/office/word/2006/wordml" xmlns:wps="http://schemas.microsoft.com/office/word/2010/wordprocessingShape" mc:Ignorable="w14 wp14">
   <w:endnote w:type="separator" w:id="-1">
     <w:p>
       <w:pPr>
@@ -529,7 +529,7 @@
 </file>
 
 <file path=word/footer1.xml><?xml version="1.0" encoding="utf-8"?>
-<w:ftr xmlns:ve="http://schemas.openxmlformats.org/markup-compatibility/2006" xmlns:o="urn:schemas-microsoft-com:office:office" xmlns:r="http://schemas.openxmlformats.org/officeDocument/2006/relationships" xmlns:m="http://schemas.openxmlformats.org/officeDocument/2006/math" xmlns:v="urn:schemas-microsoft-com:vml" xmlns:wp="http://schemas.openxmlformats.org/drawingml/2006/wordprocessingDrawing" xmlns:w10="urn:schemas-microsoft-com:office:word" xmlns:w="http://schemas.openxmlformats.org/wordprocessingml/2006/main" xmlns:wne="http://schemas.microsoft.com/office/word/2006/wordml">
+<w:ftr xmlns:wpc="http://schemas.microsoft.com/office/word/2010/wordprocessingCanvas" xmlns:mc="http://schemas.openxmlformats.org/markup-compatibility/2006" xmlns:o="urn:schemas-microsoft-com:office:office" xmlns:r="http://schemas.openxmlformats.org/officeDocument/2006/relationships" xmlns:m="http://schemas.openxmlformats.org/officeDocument/2006/math" xmlns:v="urn:schemas-microsoft-com:vml" xmlns:wp14="http://schemas.microsoft.com/office/word/2010/wordprocessingDrawing" xmlns:wp="http://schemas.openxmlformats.org/drawingml/2006/wordprocessingDrawing" xmlns:w10="urn:schemas-microsoft-com:office:word" xmlns:w="http://schemas.openxmlformats.org/wordprocessingml/2006/main" xmlns:w14="http://schemas.microsoft.com/office/word/2010/wordml" xmlns:wpg="http://schemas.microsoft.com/office/word/2010/wordprocessingGroup" xmlns:wpi="http://schemas.microsoft.com/office/word/2010/wordprocessingInk" xmlns:wne="http://schemas.microsoft.com/office/word/2006/wordml" xmlns:wps="http://schemas.microsoft.com/office/word/2010/wordprocessingShape" mc:Ignorable="w14 wp14">
   <w:sdt>
     <w:sdtPr>
       <w:id w:val="1163701612"/>
@@ -572,10 +572,7 @@
           <w:fldChar w:fldCharType="end"/>
         </w:r>
         <w:r>
-          <w:t xml:space="preserve"> </w:t>
-        </w:r>
-        <w:r>
-          <w:t xml:space="preserve">| </w:t>
+          <w:t xml:space="preserve"> | </w:t>
         </w:r>
         <w:r>
           <w:rPr>
@@ -596,7 +593,7 @@
 </file>
 
 <file path=word/footnotes.xml><?xml version="1.0" encoding="utf-8"?>
-<w:footnotes xmlns:ve="http://schemas.openxmlformats.org/markup-compatibility/2006" xmlns:o="urn:schemas-microsoft-com:office:office" xmlns:r="http://schemas.openxmlformats.org/officeDocument/2006/relationships" xmlns:m="http://schemas.openxmlformats.org/officeDocument/2006/math" xmlns:v="urn:schemas-microsoft-com:vml" xmlns:wp="http://schemas.openxmlformats.org/drawingml/2006/wordprocessingDrawing" xmlns:w10="urn:schemas-microsoft-com:office:word" xmlns:w="http://schemas.openxmlformats.org/wordprocessingml/2006/main" xmlns:wne="http://schemas.microsoft.com/office/word/2006/wordml">
+<w:footnotes xmlns:wpc="http://schemas.microsoft.com/office/word/2010/wordprocessingCanvas" xmlns:mc="http://schemas.openxmlformats.org/markup-compatibility/2006" xmlns:o="urn:schemas-microsoft-com:office:office" xmlns:r="http://schemas.openxmlformats.org/officeDocument/2006/relationships" xmlns:m="http://schemas.openxmlformats.org/officeDocument/2006/math" xmlns:v="urn:schemas-microsoft-com:vml" xmlns:wp14="http://schemas.microsoft.com/office/word/2010/wordprocessingDrawing" xmlns:wp="http://schemas.openxmlformats.org/drawingml/2006/wordprocessingDrawing" xmlns:w10="urn:schemas-microsoft-com:office:word" xmlns:w="http://schemas.openxmlformats.org/wordprocessingml/2006/main" xmlns:w14="http://schemas.microsoft.com/office/word/2010/wordml" xmlns:wpg="http://schemas.microsoft.com/office/word/2010/wordprocessingGroup" xmlns:wpi="http://schemas.microsoft.com/office/word/2010/wordprocessingInk" xmlns:wne="http://schemas.microsoft.com/office/word/2006/wordml" xmlns:wps="http://schemas.microsoft.com/office/word/2010/wordprocessingShape" mc:Ignorable="w14 wp14">
   <w:footnote w:type="separator" w:id="-1">
     <w:p>
       <w:pPr>
@@ -621,7 +618,7 @@
 </file>
 
 <file path=word/header1.xml><?xml version="1.0" encoding="utf-8"?>
-<w:hdr xmlns:ve="http://schemas.openxmlformats.org/markup-compatibility/2006" xmlns:o="urn:schemas-microsoft-com:office:office" xmlns:r="http://schemas.openxmlformats.org/officeDocument/2006/relationships" xmlns:m="http://schemas.openxmlformats.org/officeDocument/2006/math" xmlns:v="urn:schemas-microsoft-com:vml" xmlns:wp="http://schemas.openxmlformats.org/drawingml/2006/wordprocessingDrawing" xmlns:w10="urn:schemas-microsoft-com:office:word" xmlns:w="http://schemas.openxmlformats.org/wordprocessingml/2006/main" xmlns:wne="http://schemas.microsoft.com/office/word/2006/wordml">
+<w:hdr xmlns:wpc="http://schemas.microsoft.com/office/word/2010/wordprocessingCanvas" xmlns:mc="http://schemas.openxmlformats.org/markup-compatibility/2006" xmlns:o="urn:schemas-microsoft-com:office:office" xmlns:r="http://schemas.openxmlformats.org/officeDocument/2006/relationships" xmlns:m="http://schemas.openxmlformats.org/officeDocument/2006/math" xmlns:v="urn:schemas-microsoft-com:vml" xmlns:wp14="http://schemas.microsoft.com/office/word/2010/wordprocessingDrawing" xmlns:wp="http://schemas.openxmlformats.org/drawingml/2006/wordprocessingDrawing" xmlns:w10="urn:schemas-microsoft-com:office:word" xmlns:w="http://schemas.openxmlformats.org/wordprocessingml/2006/main" xmlns:w14="http://schemas.microsoft.com/office/word/2010/wordml" xmlns:wpg="http://schemas.microsoft.com/office/word/2010/wordprocessingGroup" xmlns:wpi="http://schemas.microsoft.com/office/word/2010/wordprocessingInk" xmlns:wne="http://schemas.microsoft.com/office/word/2006/wordml" xmlns:wps="http://schemas.microsoft.com/office/word/2010/wordprocessingShape" mc:Ignorable="w14 wp14">
   <w:p>
     <w:pPr>
       <w:jc w:val="both"/>
@@ -657,7 +654,7 @@
                   <a:blip r:embed="rId1">
                     <a:extLst>
                       <a:ext uri="{28A0092B-C50C-407E-A947-70E740481C1C}">
-                        <a14:useLocalDpi xmlns:a14="http://schemas.microsoft.com/office/drawing/2010/main" xmlns:wps="http://schemas.microsoft.com/office/word/2010/wordprocessingShape" xmlns:wpi="http://schemas.microsoft.com/office/word/2010/wordprocessingInk" xmlns:wpg="http://schemas.microsoft.com/office/word/2010/wordprocessingGroup" xmlns:w15="http://schemas.microsoft.com/office/word/2012/wordml" xmlns:w14="http://schemas.microsoft.com/office/word/2010/wordml" xmlns:w="http://schemas.openxmlformats.org/wordprocessingml/2006/main" xmlns:w10="urn:schemas-microsoft-com:office:word" xmlns:wp14="http://schemas.microsoft.com/office/word/2010/wordprocessingDrawing" xmlns:v="urn:schemas-microsoft-com:vml" xmlns:o="urn:schemas-microsoft-com:office:office" xmlns:mc="http://schemas.openxmlformats.org/markup-compatibility/2006" xmlns:wpc="http://schemas.microsoft.com/office/word/2010/wordprocessingCanvas" xmlns="" val="0"/>
+                        <a14:useLocalDpi xmlns:a14="http://schemas.microsoft.com/office/drawing/2010/main" val="0"/>
                       </a:ext>
                     </a:extLst>
                   </a:blip>
@@ -712,7 +709,7 @@
 </file>
 
 <file path=word/styles.xml><?xml version="1.0" encoding="utf-8"?>
-<w:styles xmlns:r="http://schemas.openxmlformats.org/officeDocument/2006/relationships" xmlns:w="http://schemas.openxmlformats.org/wordprocessingml/2006/main">
+<w:styles xmlns:mc="http://schemas.openxmlformats.org/markup-compatibility/2006" xmlns:r="http://schemas.openxmlformats.org/officeDocument/2006/relationships" xmlns:w="http://schemas.openxmlformats.org/wordprocessingml/2006/main" xmlns:w14="http://schemas.microsoft.com/office/word/2010/wordml" mc:Ignorable="w14">
   <w:docDefaults>
     <w:rPrDefault>
       <w:rPr>
@@ -893,7 +890,6 @@
     <w:uiPriority w:val="99"/>
     <w:semiHidden/>
     <w:unhideWhenUsed/>
-    <w:qFormat/>
     <w:tblPr>
       <w:tblInd w:w="0" w:type="dxa"/>
       <w:tblCellMar>
@@ -1060,6 +1056,196 @@
       <w:szCs w:val="16"/>
       <w:lang w:val="hr-HR"/>
     </w:rPr>
+  </w:style>
+</w:styles>
+</file>
+
+<file path=word/stylesWithEffects.xml><?xml version="1.0" encoding="utf-8"?>
+<w:styles xmlns:wpc="http://schemas.microsoft.com/office/word/2010/wordprocessingCanvas" xmlns:mc="http://schemas.openxmlformats.org/markup-compatibility/2006" xmlns:o="urn:schemas-microsoft-com:office:office" xmlns:r="http://schemas.openxmlformats.org/officeDocument/2006/relationships" xmlns:m="http://schemas.openxmlformats.org/officeDocument/2006/math" xmlns:v="urn:schemas-microsoft-com:vml" xmlns:wp14="http://schemas.microsoft.com/office/word/2010/wordprocessingDrawing" xmlns:wp="http://schemas.openxmlformats.org/drawingml/2006/wordprocessingDrawing" xmlns:w10="urn:schemas-microsoft-com:office:word" xmlns:w="http://schemas.openxmlformats.org/wordprocessingml/2006/main" xmlns:w14="http://schemas.microsoft.com/office/word/2010/wordml" xmlns:wpg="http://schemas.microsoft.com/office/word/2010/wordprocessingGroup" xmlns:wpi="http://schemas.microsoft.com/office/word/2010/wordprocessingInk" xmlns:wne="http://schemas.microsoft.com/office/word/2006/wordml" xmlns:wps="http://schemas.microsoft.com/office/word/2010/wordprocessingShape" mc:Ignorable="w14 wp14">
+  <w:docDefaults>
+    <w:rPrDefault>
+      <w:rPr>
+        <w:rFonts w:asciiTheme="minorHAnsi" w:eastAsiaTheme="minorEastAsia" w:hAnsiTheme="minorHAnsi" w:cstheme="minorBidi"/>
+        <w:sz w:val="22"/>
+        <w:szCs w:val="22"/>
+        <w:lang w:val="hr-HR" w:eastAsia="hr-HR" w:bidi="ar-SA"/>
+      </w:rPr>
+    </w:rPrDefault>
+    <w:pPrDefault>
+      <w:pPr>
+        <w:spacing w:after="200" w:line="276" w:lineRule="auto"/>
+      </w:pPr>
+    </w:pPrDefault>
+  </w:docDefaults>
+  <w:latentStyles w:defLockedState="0" w:defUIPriority="99" w:defSemiHidden="1" w:defUnhideWhenUsed="1" w:defQFormat="0" w:count="267">
+    <w:lsdException w:name="Normal" w:semiHidden="0" w:uiPriority="0" w:unhideWhenUsed="0" w:qFormat="1"/>
+    <w:lsdException w:name="heading 1" w:semiHidden="0" w:uiPriority="9" w:unhideWhenUsed="0" w:qFormat="1"/>
+    <w:lsdException w:name="heading 2" w:uiPriority="9" w:qFormat="1"/>
+    <w:lsdException w:name="heading 3" w:uiPriority="9" w:qFormat="1"/>
+    <w:lsdException w:name="heading 4" w:uiPriority="9" w:qFormat="1"/>
+    <w:lsdException w:name="heading 5" w:uiPriority="9" w:qFormat="1"/>
+    <w:lsdException w:name="heading 6" w:uiPriority="9" w:qFormat="1"/>
+    <w:lsdException w:name="heading 7" w:uiPriority="9" w:qFormat="1"/>
+    <w:lsdException w:name="heading 8" w:uiPriority="9" w:qFormat="1"/>
+    <w:lsdException w:name="heading 9" w:uiPriority="9" w:qFormat="1"/>
+    <w:lsdException w:name="toc 1" w:uiPriority="39"/>
+    <w:lsdException w:name="toc 2" w:uiPriority="39"/>
+    <w:lsdException w:name="toc 3" w:uiPriority="39"/>
+    <w:lsdException w:name="toc 4" w:uiPriority="39"/>
+    <w:lsdException w:name="toc 5" w:uiPriority="39"/>
+    <w:lsdException w:name="toc 6" w:uiPriority="39"/>
+    <w:lsdException w:name="toc 7" w:uiPriority="39"/>
+    <w:lsdException w:name="toc 8" w:uiPriority="39"/>
+    <w:lsdException w:name="toc 9" w:uiPriority="39"/>
+    <w:lsdException w:name="caption" w:uiPriority="35" w:qFormat="1"/>
+    <w:lsdException w:name="Title" w:semiHidden="0" w:uiPriority="10" w:unhideWhenUsed="0" w:qFormat="1"/>
+    <w:lsdException w:name="Default Paragraph Font" w:uiPriority="1"/>
+    <w:lsdException w:name="Subtitle" w:semiHidden="0" w:uiPriority="11" w:unhideWhenUsed="0" w:qFormat="1"/>
+    <w:lsdException w:name="Strong" w:semiHidden="0" w:uiPriority="22" w:unhideWhenUsed="0" w:qFormat="1"/>
+    <w:lsdException w:name="Emphasis" w:semiHidden="0" w:uiPriority="20" w:unhideWhenUsed="0" w:qFormat="1"/>
+    <w:lsdException w:name="Table Grid" w:semiHidden="0" w:uiPriority="59" w:unhideWhenUsed="0"/>
+    <w:lsdException w:name="Placeholder Text" w:unhideWhenUsed="0"/>
+    <w:lsdException w:name="No Spacing" w:semiHidden="0" w:uiPriority="1" w:unhideWhenUsed="0" w:qFormat="1"/>
+    <w:lsdException w:name="Light Shading" w:semiHidden="0" w:uiPriority="60" w:unhideWhenUsed="0"/>
+    <w:lsdException w:name="Light List" w:semiHidden="0" w:uiPriority="61" w:unhideWhenUsed="0"/>
+    <w:lsdException w:name="Light Grid" w:semiHidden="0" w:uiPriority="62" w:unhideWhenUsed="0"/>
+    <w:lsdException w:name="Medium Shading 1" w:semiHidden="0" w:uiPriority="63" w:unhideWhenUsed="0"/>
+    <w:lsdException w:name="Medium Shading 2" w:semiHidden="0" w:uiPriority="64" w:unhideWhenUsed="0"/>
+    <w:lsdException w:name="Medium List 1" w:semiHidden="0" w:uiPriority="65" w:unhideWhenUsed="0"/>
+    <w:lsdException w:name="Medium List 2" w:semiHidden="0" w:uiPriority="66" w:unhideWhenUsed="0"/>
+    <w:lsdException w:name="Medium Grid 1" w:semiHidden="0" w:uiPriority="67" w:unhideWhenUsed="0"/>
+    <w:lsdException w:name="Medium Grid 2" w:semiHidden="0" w:uiPriority="68" w:unhideWhenUsed="0"/>
+    <w:lsdException w:name="Medium Grid 3" w:semiHidden="0" w:uiPriority="69" w:unhideWhenUsed="0"/>
+    <w:lsdException w:name="Dark List" w:semiHidden="0" w:uiPriority="70" w:unhideWhenUsed="0"/>
+    <w:lsdException w:name="Colorful Shading" w:semiHidden="0" w:uiPriority="71" w:unhideWhenUsed="0"/>
+    <w:lsdException w:name="Colorful List" w:semiHidden="0" w:uiPriority="72" w:unhideWhenUsed="0"/>
+    <w:lsdException w:name="Colorful Grid" w:semiHidden="0" w:uiPriority="73" w:unhideWhenUsed="0"/>
+    <w:lsdException w:name="Light Shading Accent 1" w:semiHidden="0" w:uiPriority="60" w:unhideWhenUsed="0"/>
+    <w:lsdException w:name="Light List Accent 1" w:semiHidden="0" w:uiPriority="61" w:unhideWhenUsed="0"/>
+    <w:lsdException w:name="Light Grid Accent 1" w:semiHidden="0" w:uiPriority="62" w:unhideWhenUsed="0"/>
+    <w:lsdException w:name="Medium Shading 1 Accent 1" w:semiHidden="0" w:uiPriority="63" w:unhideWhenUsed="0"/>
+    <w:lsdException w:name="Medium Shading 2 Accent 1" w:semiHidden="0" w:uiPriority="64" w:unhideWhenUsed="0"/>
+    <w:lsdException w:name="Medium List 1 Accent 1" w:semiHidden="0" w:uiPriority="65" w:unhideWhenUsed="0"/>
+    <w:lsdException w:name="Revision" w:unhideWhenUsed="0"/>
+    <w:lsdException w:name="List Paragraph" w:semiHidden="0" w:uiPriority="34" w:unhideWhenUsed="0" w:qFormat="1"/>
+    <w:lsdException w:name="Quote" w:semiHidden="0" w:uiPriority="29" w:unhideWhenUsed="0" w:qFormat="1"/>
+    <w:lsdException w:name="Intense Quote" w:semiHidden="0" w:uiPriority="30" w:unhideWhenUsed="0" w:qFormat="1"/>
+    <w:lsdException w:name="Medium List 2 Accent 1" w:semiHidden="0" w:uiPriority="66" w:unhideWhenUsed="0"/>
+    <w:lsdException w:name="Medium Grid 1 Accent 1" w:semiHidden="0" w:uiPriority="67" w:unhideWhenUsed="0"/>
+    <w:lsdException w:name="Medium Grid 2 Accent 1" w:semiHidden="0" w:uiPriority="68" w:unhideWhenUsed="0"/>
+    <w:lsdException w:name="Medium Grid 3 Accent 1" w:semiHidden="0" w:uiPriority="69" w:unhideWhenUsed="0"/>
+    <w:lsdException w:name="Dark List Accent 1" w:semiHidden="0" w:uiPriority="70" w:unhideWhenUsed="0"/>
+    <w:lsdException w:name="Colorful Shading Accent 1" w:semiHidden="0" w:uiPriority="71" w:unhideWhenUsed="0"/>
+    <w:lsdException w:name="Colorful List Accent 1" w:semiHidden="0" w:uiPriority="72" w:unhideWhenUsed="0"/>
+    <w:lsdException w:name="Colorful Grid Accent 1" w:semiHidden="0" w:uiPriority="73" w:unhideWhenUsed="0"/>
+    <w:lsdException w:name="Light Shading Accent 2" w:semiHidden="0" w:uiPriority="60" w:unhideWhenUsed="0"/>
+    <w:lsdException w:name="Light List Accent 2" w:semiHidden="0" w:uiPriority="61" w:unhideWhenUsed="0"/>
+    <w:lsdException w:name="Light Grid Accent 2" w:semiHidden="0" w:uiPriority="62" w:unhideWhenUsed="0"/>
+    <w:lsdException w:name="Medium Shading 1 Accent 2" w:semiHidden="0" w:uiPriority="63" w:unhideWhenUsed="0"/>
+    <w:lsdException w:name="Medium Shading 2 Accent 2" w:semiHidden="0" w:uiPriority="64" w:unhideWhenUsed="0"/>
+    <w:lsdException w:name="Medium List 1 Accent 2" w:semiHidden="0" w:uiPriority="65" w:unhideWhenUsed="0"/>
+    <w:lsdException w:name="Medium List 2 Accent 2" w:semiHidden="0" w:uiPriority="66" w:unhideWhenUsed="0"/>
+    <w:lsdException w:name="Medium Grid 1 Accent 2" w:semiHidden="0" w:uiPriority="67" w:unhideWhenUsed="0"/>
+    <w:lsdException w:name="Medium Grid 2 Accent 2" w:semiHidden="0" w:uiPriority="68" w:unhideWhenUsed="0"/>
+    <w:lsdException w:name="Medium Grid 3 Accent 2" w:semiHidden="0" w:uiPriority="69" w:unhideWhenUsed="0"/>
+    <w:lsdException w:name="Dark List Accent 2" w:semiHidden="0" w:uiPriority="70" w:unhideWhenUsed="0"/>
+    <w:lsdException w:name="Colorful Shading Accent 2" w:semiHidden="0" w:uiPriority="71" w:unhideWhenUsed="0"/>
+    <w:lsdException w:name="Colorful List Accent 2" w:semiHidden="0" w:uiPriority="72" w:unhideWhenUsed="0"/>
+    <w:lsdException w:name="Colorful Grid Accent 2" w:semiHidden="0" w:uiPriority="73" w:unhideWhenUsed="0"/>
+    <w:lsdException w:name="Light Shading Accent 3" w:semiHidden="0" w:uiPriority="60" w:unhideWhenUsed="0"/>
+    <w:lsdException w:name="Light List Accent 3" w:semiHidden="0" w:uiPriority="61" w:unhideWhenUsed="0"/>
+    <w:lsdException w:name="Light Grid Accent 3" w:semiHidden="0" w:uiPriority="62" w:unhideWhenUsed="0"/>
+    <w:lsdException w:name="Medium Shading 1 Accent 3" w:semiHidden="0" w:uiPriority="63" w:unhideWhenUsed="0"/>
+    <w:lsdException w:name="Medium Shading 2 Accent 3" w:semiHidden="0" w:uiPriority="64" w:unhideWhenUsed="0"/>
+    <w:lsdException w:name="Medium List 1 Accent 3" w:semiHidden="0" w:uiPriority="65" w:unhideWhenUsed="0"/>
+    <w:lsdException w:name="Medium List 2 Accent 3" w:semiHidden="0" w:uiPriority="66" w:unhideWhenUsed="0"/>
+    <w:lsdException w:name="Medium Grid 1 Accent 3" w:semiHidden="0" w:uiPriority="67" w:unhideWhenUsed="0"/>
+    <w:lsdException w:name="Medium Grid 2 Accent 3" w:semiHidden="0" w:uiPriority="68" w:unhideWhenUsed="0"/>
+    <w:lsdException w:name="Medium Grid 3 Accent 3" w:semiHidden="0" w:uiPriority="69" w:unhideWhenUsed="0"/>
+    <w:lsdException w:name="Dark List Accent 3" w:semiHidden="0" w:uiPriority="70" w:unhideWhenUsed="0"/>
+    <w:lsdException w:name="Colorful Shading Accent 3" w:semiHidden="0" w:uiPriority="71" w:unhideWhenUsed="0"/>
+    <w:lsdException w:name="Colorful List Accent 3" w:semiHidden="0" w:uiPriority="72" w:unhideWhenUsed="0"/>
+    <w:lsdException w:name="Colorful Grid Accent 3" w:semiHidden="0" w:uiPriority="73" w:unhideWhenUsed="0"/>
+    <w:lsdException w:name="Light Shading Accent 4" w:semiHidden="0" w:uiPriority="60" w:unhideWhenUsed="0"/>
+    <w:lsdException w:name="Light List Accent 4" w:semiHidden="0" w:uiPriority="61" w:unhideWhenUsed="0"/>
+    <w:lsdException w:name="Light Grid Accent 4" w:semiHidden="0" w:uiPriority="62" w:unhideWhenUsed="0"/>
+    <w:lsdException w:name="Medium Shading 1 Accent 4" w:semiHidden="0" w:uiPriority="63" w:unhideWhenUsed="0"/>
+    <w:lsdException w:name="Medium Shading 2 Accent 4" w:semiHidden="0" w:uiPriority="64" w:unhideWhenUsed="0"/>
+    <w:lsdException w:name="Medium List 1 Accent 4" w:semiHidden="0" w:uiPriority="65" w:unhideWhenUsed="0"/>
+    <w:lsdException w:name="Medium List 2 Accent 4" w:semiHidden="0" w:uiPriority="66" w:unhideWhenUsed="0"/>
+    <w:lsdException w:name="Medium Grid 1 Accent 4" w:semiHidden="0" w:uiPriority="67" w:unhideWhenUsed="0"/>
+    <w:lsdException w:name="Medium Grid 2 Accent 4" w:semiHidden="0" w:uiPriority="68" w:unhideWhenUsed="0"/>
+    <w:lsdException w:name="Medium Grid 3 Accent 4" w:semiHidden="0" w:uiPriority="69" w:unhideWhenUsed="0"/>
+    <w:lsdException w:name="Dark List Accent 4" w:semiHidden="0" w:uiPriority="70" w:unhideWhenUsed="0"/>
+    <w:lsdException w:name="Colorful Shading Accent 4" w:semiHidden="0" w:uiPriority="71" w:unhideWhenUsed="0"/>
+    <w:lsdException w:name="Colorful List Accent 4" w:semiHidden="0" w:uiPriority="72" w:unhideWhenUsed="0"/>
+    <w:lsdException w:name="Colorful Grid Accent 4" w:semiHidden="0" w:uiPriority="73" w:unhideWhenUsed="0"/>
+    <w:lsdException w:name="Light Shading Accent 5" w:semiHidden="0" w:uiPriority="60" w:unhideWhenUsed="0"/>
+    <w:lsdException w:name="Light List Accent 5" w:semiHidden="0" w:uiPriority="61" w:unhideWhenUsed="0"/>
+    <w:lsdException w:name="Light Grid Accent 5" w:semiHidden="0" w:uiPriority="62" w:unhideWhenUsed="0"/>
+    <w:lsdException w:name="Medium Shading 1 Accent 5" w:semiHidden="0" w:uiPriority="63" w:unhideWhenUsed="0"/>
+    <w:lsdException w:name="Medium Shading 2 Accent 5" w:semiHidden="0" w:uiPriority="64" w:unhideWhenUsed="0"/>
+    <w:lsdException w:name="Medium List 1 Accent 5" w:semiHidden="0" w:uiPriority="65" w:unhideWhenUsed="0"/>
+    <w:lsdException w:name="Medium List 2 Accent 5" w:semiHidden="0" w:uiPriority="66" w:unhideWhenUsed="0"/>
+    <w:lsdException w:name="Medium Grid 1 Accent 5" w:semiHidden="0" w:uiPriority="67" w:unhideWhenUsed="0"/>
+    <w:lsdException w:name="Medium Grid 2 Accent 5" w:semiHidden="0" w:uiPriority="68" w:unhideWhenUsed="0"/>
+    <w:lsdException w:name="Medium Grid 3 Accent 5" w:semiHidden="0" w:uiPriority="69" w:unhideWhenUsed="0"/>
+    <w:lsdException w:name="Dark List Accent 5" w:semiHidden="0" w:uiPriority="70" w:unhideWhenUsed="0"/>
+    <w:lsdException w:name="Colorful Shading Accent 5" w:semiHidden="0" w:uiPriority="71" w:unhideWhenUsed="0"/>
+    <w:lsdException w:name="Colorful List Accent 5" w:semiHidden="0" w:uiPriority="72" w:unhideWhenUsed="0"/>
+    <w:lsdException w:name="Colorful Grid Accent 5" w:semiHidden="0" w:uiPriority="73" w:unhideWhenUsed="0"/>
+    <w:lsdException w:name="Light Shading Accent 6" w:semiHidden="0" w:uiPriority="60" w:unhideWhenUsed="0"/>
+    <w:lsdException w:name="Light List Accent 6" w:semiHidden="0" w:uiPriority="61" w:unhideWhenUsed="0"/>
+    <w:lsdException w:name="Light Grid Accent 6" w:semiHidden="0" w:uiPriority="62" w:unhideWhenUsed="0"/>
+    <w:lsdException w:name="Medium Shading 1 Accent 6" w:semiHidden="0" w:uiPriority="63" w:unhideWhenUsed="0"/>
+    <w:lsdException w:name="Medium Shading 2 Accent 6" w:semiHidden="0" w:uiPriority="64" w:unhideWhenUsed="0"/>
+    <w:lsdException w:name="Medium List 1 Accent 6" w:semiHidden="0" w:uiPriority="65" w:unhideWhenUsed="0"/>
+    <w:lsdException w:name="Medium List 2 Accent 6" w:semiHidden="0" w:uiPriority="66" w:unhideWhenUsed="0"/>
+    <w:lsdException w:name="Medium Grid 1 Accent 6" w:semiHidden="0" w:uiPriority="67" w:unhideWhenUsed="0"/>
+    <w:lsdException w:name="Medium Grid 2 Accent 6" w:semiHidden="0" w:uiPriority="68" w:unhideWhenUsed="0"/>
+    <w:lsdException w:name="Medium Grid 3 Accent 6" w:semiHidden="0" w:uiPriority="69" w:unhideWhenUsed="0"/>
+    <w:lsdException w:name="Dark List Accent 6" w:semiHidden="0" w:uiPriority="70" w:unhideWhenUsed="0"/>
+    <w:lsdException w:name="Colorful Shading Accent 6" w:semiHidden="0" w:uiPriority="71" w:unhideWhenUsed="0"/>
+    <w:lsdException w:name="Colorful List Accent 6" w:semiHidden="0" w:uiPriority="72" w:unhideWhenUsed="0"/>
+    <w:lsdException w:name="Colorful Grid Accent 6" w:semiHidden="0" w:uiPriority="73" w:unhideWhenUsed="0"/>
+    <w:lsdException w:name="Subtle Emphasis" w:semiHidden="0" w:uiPriority="19" w:unhideWhenUsed="0" w:qFormat="1"/>
+    <w:lsdException w:name="Intense Emphasis" w:semiHidden="0" w:uiPriority="21" w:unhideWhenUsed="0" w:qFormat="1"/>
+    <w:lsdException w:name="Subtle Reference" w:semiHidden="0" w:uiPriority="31" w:unhideWhenUsed="0" w:qFormat="1"/>
+    <w:lsdException w:name="Intense Reference" w:semiHidden="0" w:uiPriority="32" w:unhideWhenUsed="0" w:qFormat="1"/>
+    <w:lsdException w:name="Book Title" w:semiHidden="0" w:uiPriority="33" w:unhideWhenUsed="0" w:qFormat="1"/>
+    <w:lsdException w:name="Bibliography" w:uiPriority="37"/>
+    <w:lsdException w:name="TOC Heading" w:uiPriority="39" w:qFormat="1"/>
+  </w:latentStyles>
+  <w:style w:type="paragraph" w:default="1" w:styleId="Normal">
+    <w:name w:val="Normal"/>
+    <w:qFormat/>
+  </w:style>
+  <w:style w:type="character" w:default="1" w:styleId="DefaultParagraphFont">
+    <w:name w:val="Default Paragraph Font"/>
+    <w:uiPriority w:val="1"/>
+    <w:semiHidden/>
+    <w:unhideWhenUsed/>
+  </w:style>
+  <w:style w:type="table" w:default="1" w:styleId="TableNormal">
+    <w:name w:val="Normal Table"/>
+    <w:uiPriority w:val="99"/>
+    <w:semiHidden/>
+    <w:unhideWhenUsed/>
+    <w:tblPr>
+      <w:tblInd w:w="0" w:type="dxa"/>
+      <w:tblCellMar>
+        <w:top w:w="0" w:type="dxa"/>
+        <w:left w:w="108" w:type="dxa"/>
+        <w:bottom w:w="0" w:type="dxa"/>
+        <w:right w:w="108" w:type="dxa"/>
+      </w:tblCellMar>
+    </w:tblPr>
+  </w:style>
+  <w:style w:type="numbering" w:default="1" w:styleId="NoList">
+    <w:name w:val="No List"/>
+    <w:uiPriority w:val="99"/>
+    <w:semiHidden/>
+    <w:unhideWhenUsed/>
   </w:style>
 </w:styles>
 </file>

</xml_diff>